<commit_message>
round values in table and re-knit
</commit_message>
<xml_diff>
--- a/output/primary-analyses-table.docx
+++ b/output/primary-analyses-table.docx
@@ -19,7 +19,7 @@
       <w:tblGrid>
         <w:gridCol w:w="2477"/>
         <w:gridCol w:w="2012"/>
-        <w:gridCol w:w="1719"/>
+        <w:gridCol w:w="1475"/>
       </w:tblGrid>
       <w:tr>
         <w:trPr>
@@ -256,7 +256,7 @@
                 <w:szCs w:val="22"/>
                 <w:color w:val="000000"/>
               </w:rPr>
-              <w:t xml:space="preserve">-69.95</w:t>
+              <w:t xml:space="preserve">-70</w:t>
             </w:r>
           </w:p>
         </w:tc>
@@ -301,7 +301,7 @@
                 <w:szCs w:val="22"/>
                 <w:color w:val="000000"/>
               </w:rPr>
-              <w:t xml:space="preserve">-86.2 to -54.7</w:t>
+              <w:t xml:space="preserve">-86 to -55</w:t>
             </w:r>
           </w:p>
         </w:tc>
@@ -398,7 +398,7 @@
                 <w:szCs w:val="22"/>
                 <w:color w:val="000000"/>
               </w:rPr>
-              <w:t xml:space="preserve">-80.85</w:t>
+              <w:t xml:space="preserve">-81</w:t>
             </w:r>
           </w:p>
         </w:tc>
@@ -443,7 +443,7 @@
                 <w:szCs w:val="22"/>
                 <w:color w:val="000000"/>
               </w:rPr>
-              <w:t xml:space="preserve">-99.9 to -63.6</w:t>
+              <w:t xml:space="preserve">-100 to -64</w:t>
             </w:r>
           </w:p>
         </w:tc>
@@ -540,7 +540,7 @@
                 <w:szCs w:val="22"/>
                 <w:color w:val="000000"/>
               </w:rPr>
-              <w:t xml:space="preserve">-81.24</w:t>
+              <w:t xml:space="preserve">-81</w:t>
             </w:r>
           </w:p>
         </w:tc>
@@ -585,7 +585,7 @@
                 <w:szCs w:val="22"/>
                 <w:color w:val="000000"/>
               </w:rPr>
-              <w:t xml:space="preserve">-102.3 to -63</w:t>
+              <w:t xml:space="preserve">-102 to -63</w:t>
             </w:r>
           </w:p>
         </w:tc>
@@ -682,7 +682,7 @@
                 <w:szCs w:val="22"/>
                 <w:color w:val="000000"/>
               </w:rPr>
-              <w:t xml:space="preserve">-81.96</w:t>
+              <w:t xml:space="preserve">-82</w:t>
             </w:r>
           </w:p>
         </w:tc>

</xml_diff>